<commit_message>
created pdf and final changes
</commit_message>
<xml_diff>
--- a/testing documents/Software Testing Portfolio.docx
+++ b/testing documents/Software Testing Portfolio.docx
@@ -91,27 +91,18 @@
       </w:r>
       <w:r>
         <w:rPr>
-          <w:highlight w:val="yellow"/>
-          <w:lang w:val="en-GB"/>
-        </w:rPr>
-        <w:t xml:space="preserve">repo of the software can be found </w:t>
-      </w:r>
-      <w:r>
-        <w:rPr>
-          <w:b/>
-          <w:bCs/>
-          <w:i/>
-          <w:iCs/>
-          <w:color w:val="2F5496" w:themeColor="accent1" w:themeShade="BF"/>
-          <w:highlight w:val="yellow"/>
-          <w:u w:val="single"/>
-          <w:lang w:val="en-GB"/>
-        </w:rPr>
-        <w:t>here</w:t>
-      </w:r>
-      <w:r>
-        <w:rPr>
-          <w:highlight w:val="yellow"/>
+          <w:lang w:val="en-GB"/>
+        </w:rPr>
+        <w:t xml:space="preserve">repository with all files mentioned in the portfolio is: </w:t>
+      </w:r>
+      <w:r>
+        <w:rPr>
+          <w:lang w:val="en-GB"/>
+        </w:rPr>
+        <w:t>https://github.com/ikleveckas/PizzaDronz</w:t>
+      </w:r>
+      <w:r>
+        <w:rPr>
           <w:lang w:val="en-GB"/>
         </w:rPr>
         <w:t>.</w:t>
@@ -643,13 +634,12 @@
         <w:rPr>
           <w:lang w:val="en-GB"/>
         </w:rPr>
-        <w:t xml:space="preserve">The attached </w:t>
+        <w:t xml:space="preserve">The </w:t>
       </w:r>
       <w:r>
         <w:rPr>
           <w:i/>
           <w:iCs/>
-          <w:highlight w:val="yellow"/>
           <w:lang w:val="en-GB"/>
         </w:rPr>
         <w:t>Test Planning document</w:t>
@@ -718,7 +708,6 @@
         <w:rPr>
           <w:i/>
           <w:iCs/>
-          <w:highlight w:val="yellow"/>
           <w:lang w:val="en-GB"/>
         </w:rPr>
         <w:t>Test Planning document</w:t>
@@ -1044,35 +1033,40 @@
       </w:r>
       <w:r>
         <w:rPr>
-          <w:highlight w:val="yellow"/>
+          <w:i/>
+          <w:iCs/>
           <w:lang w:val="en-GB"/>
         </w:rPr>
         <w:t xml:space="preserve">Testing </w:t>
       </w:r>
       <w:r>
         <w:rPr>
-          <w:highlight w:val="yellow"/>
+          <w:i/>
+          <w:iCs/>
           <w:lang w:val="en-GB"/>
         </w:rPr>
         <w:t>Evaluation</w:t>
       </w:r>
       <w:r>
         <w:rPr>
-          <w:highlight w:val="yellow"/>
+          <w:i/>
+          <w:iCs/>
           <w:lang w:val="en-GB"/>
         </w:rPr>
         <w:t xml:space="preserve"> </w:t>
       </w:r>
       <w:r>
         <w:rPr>
-          <w:highlight w:val="yellow"/>
+          <w:i/>
+          <w:iCs/>
           <w:lang w:val="en-GB"/>
         </w:rPr>
         <w:t>D</w:t>
       </w:r>
       <w:r>
         <w:rPr>
-          <w:highlight w:val="yellow"/>
+          <w:i/>
+          <w:iCs/>
           <w:lang w:val="en-GB"/>
         </w:rPr>
         <w:t>ocument</w:t>
@@ -1103,7 +1097,8 @@
       </w:r>
       <w:r>
         <w:rPr>
-          <w:highlight w:val="yellow"/>
+          <w:i/>
+          <w:iCs/>
           <w:lang w:val="en-GB"/>
         </w:rPr>
         <w:t>Test Folder</w:t>
@@ -1185,35 +1180,40 @@
       </w:r>
       <w:r>
         <w:rPr>
-          <w:highlight w:val="yellow"/>
+          <w:i/>
+          <w:iCs/>
           <w:lang w:val="en-GB"/>
         </w:rPr>
         <w:t xml:space="preserve">Testing </w:t>
       </w:r>
       <w:r>
         <w:rPr>
-          <w:highlight w:val="yellow"/>
+          <w:i/>
+          <w:iCs/>
           <w:lang w:val="en-GB"/>
         </w:rPr>
         <w:t>Evaluation</w:t>
       </w:r>
       <w:r>
         <w:rPr>
-          <w:highlight w:val="yellow"/>
+          <w:i/>
+          <w:iCs/>
           <w:lang w:val="en-GB"/>
         </w:rPr>
         <w:t xml:space="preserve"> </w:t>
       </w:r>
       <w:r>
         <w:rPr>
-          <w:highlight w:val="yellow"/>
+          <w:i/>
+          <w:iCs/>
           <w:lang w:val="en-GB"/>
         </w:rPr>
         <w:t>D</w:t>
       </w:r>
       <w:r>
         <w:rPr>
-          <w:highlight w:val="yellow"/>
+          <w:i/>
+          <w:iCs/>
           <w:lang w:val="en-GB"/>
         </w:rPr>
         <w:t>ocument</w:t>
@@ -1365,35 +1365,40 @@
       </w:r>
       <w:r>
         <w:rPr>
-          <w:highlight w:val="yellow"/>
+          <w:i/>
+          <w:iCs/>
           <w:lang w:val="en-GB"/>
         </w:rPr>
         <w:t xml:space="preserve">Testing </w:t>
       </w:r>
       <w:r>
         <w:rPr>
-          <w:highlight w:val="yellow"/>
+          <w:i/>
+          <w:iCs/>
           <w:lang w:val="en-GB"/>
         </w:rPr>
         <w:t>Evaluation</w:t>
       </w:r>
       <w:r>
         <w:rPr>
-          <w:highlight w:val="yellow"/>
+          <w:i/>
+          <w:iCs/>
           <w:lang w:val="en-GB"/>
         </w:rPr>
         <w:t xml:space="preserve"> </w:t>
       </w:r>
       <w:r>
         <w:rPr>
-          <w:highlight w:val="yellow"/>
+          <w:i/>
+          <w:iCs/>
           <w:lang w:val="en-GB"/>
         </w:rPr>
         <w:t>D</w:t>
       </w:r>
       <w:r>
         <w:rPr>
-          <w:highlight w:val="yellow"/>
+          <w:i/>
+          <w:iCs/>
           <w:lang w:val="en-GB"/>
         </w:rPr>
         <w:t>ocument</w:t>
@@ -1755,9 +1760,16 @@
       <w:r>
         <w:rPr>
           <w:rFonts w:ascii="Calibri" w:eastAsia="Calibri" w:hAnsi="Calibri" w:cs="Calibri"/>
-          <w:highlight w:val="yellow"/>
-        </w:rPr>
-        <w:t>The Testing Evaluation Document</w:t>
+        </w:rPr>
+        <w:t xml:space="preserve">The </w:t>
+      </w:r>
+      <w:r>
+        <w:rPr>
+          <w:rFonts w:ascii="Calibri" w:eastAsia="Calibri" w:hAnsi="Calibri" w:cs="Calibri"/>
+          <w:i/>
+          <w:iCs/>
+        </w:rPr>
+        <w:t>Testing Evaluation Document</w:t>
       </w:r>
       <w:r>
         <w:rPr>
@@ -1965,7 +1977,21 @@
         <w:rPr>
           <w:rFonts w:ascii="Calibri" w:eastAsia="Calibri" w:hAnsi="Calibri" w:cs="Calibri"/>
         </w:rPr>
-        <w:t>The Navigation class code</w:t>
+        <w:t xml:space="preserve">The </w:t>
+      </w:r>
+      <w:r>
+        <w:rPr>
+          <w:rFonts w:ascii="Calibri" w:eastAsia="Calibri" w:hAnsi="Calibri" w:cs="Calibri"/>
+          <w:i/>
+          <w:iCs/>
+        </w:rPr>
+        <w:t>Navigation</w:t>
+      </w:r>
+      <w:r>
+        <w:rPr>
+          <w:rFonts w:ascii="Calibri" w:eastAsia="Calibri" w:hAnsi="Calibri" w:cs="Calibri"/>
+        </w:rPr>
+        <w:t xml:space="preserve"> class code</w:t>
       </w:r>
       <w:r>
         <w:rPr>
@@ -2007,6 +2033,8 @@
       <w:r>
         <w:rPr>
           <w:rFonts w:ascii="Calibri" w:eastAsia="Calibri" w:hAnsi="Calibri" w:cs="Calibri"/>
+          <w:i/>
+          <w:iCs/>
         </w:rPr>
         <w:t>navigateTo</w:t>
       </w:r>
@@ -2021,6 +2049,8 @@
       <w:r>
         <w:rPr>
           <w:rFonts w:ascii="Calibri" w:eastAsia="Calibri" w:hAnsi="Calibri" w:cs="Calibri"/>
+          <w:i/>
+          <w:iCs/>
         </w:rPr>
         <w:t>OrderProcessor</w:t>
       </w:r>
@@ -2111,16 +2141,17 @@
       </w:r>
       <w:r>
         <w:rPr>
-          <w:highlight w:val="yellow"/>
-          <w:lang w:val="en-GB"/>
-        </w:rPr>
-        <w:t>“Automated Testing Processes” docum</w:t>
-      </w:r>
-      <w:r>
-        <w:rPr>
-          <w:lang w:val="en-GB"/>
-        </w:rPr>
-        <w:t>ent</w:t>
+          <w:i/>
+          <w:iCs/>
+          <w:lang w:val="en-GB"/>
+        </w:rPr>
+        <w:t>Automated Testing Processes</w:t>
+      </w:r>
+      <w:r>
+        <w:rPr>
+          <w:lang w:val="en-GB"/>
+        </w:rPr>
+        <w:t xml:space="preserve"> document</w:t>
       </w:r>
       <w:r>
         <w:rPr>
@@ -2258,14 +2289,21 @@
         <w:rPr>
           <w:lang w:val="en-GB"/>
         </w:rPr>
-        <w:t xml:space="preserve"> and other tests (using tools described in </w:t>
-      </w:r>
-      <w:r>
-        <w:rPr>
-          <w:highlight w:val="yellow"/>
-          <w:lang w:val="en-GB"/>
-        </w:rPr>
-        <w:t>“Automated Testing Processes”</w:t>
+        <w:t xml:space="preserve"> and other tests (using tools described </w:t>
+      </w:r>
+      <w:r>
+        <w:rPr>
+          <w:lang w:val="en-GB"/>
+        </w:rPr>
+        <w:t xml:space="preserve">in </w:t>
+      </w:r>
+      <w:r>
+        <w:rPr>
+          <w:i/>
+          <w:iCs/>
+          <w:lang w:val="en-GB"/>
+        </w:rPr>
+        <w:t>Automated Testing Processes</w:t>
       </w:r>
       <w:r>
         <w:rPr>
@@ -2343,14 +2381,15 @@
         <w:rPr>
           <w:lang w:val="en-GB"/>
         </w:rPr>
-        <w:t>rigorous demonstration has been provided in the “</w:t>
-      </w:r>
-      <w:r>
-        <w:rPr>
-          <w:highlight w:val="yellow"/>
-          <w:lang w:val="en-GB"/>
-        </w:rPr>
-        <w:t>Automated Testing Processes”</w:t>
+        <w:t xml:space="preserve">rigorous demonstration has been provided in the </w:t>
+      </w:r>
+      <w:r>
+        <w:rPr>
+          <w:i/>
+          <w:iCs/>
+          <w:lang w:val="en-GB"/>
+        </w:rPr>
+        <w:t>Automated Testing Processes</w:t>
       </w:r>
       <w:r>
         <w:rPr>

</xml_diff>